<commit_message>
Changes to 3rd lab report
</commit_message>
<xml_diff>
--- a/Информатор (Димов, Поскребышев)/Лабораторная работа 3/УПП Лаб 3.docx
+++ b/Информатор (Димов, Поскребышев)/Лабораторная работа 3/УПП Лаб 3.docx
@@ -218,6 +218,9 @@
               <w:ind w:firstLine="0"/>
               <w:jc w:val="right"/>
             </w:pPr>
+            <w:r>
+              <w:t>М. О. Еланцев</w:t>
+            </w:r>
           </w:p>
         </w:tc>
       </w:tr>
@@ -232,6 +235,8 @@
               <w:ind w:firstLine="0"/>
               <w:jc w:val="center"/>
             </w:pPr>
+            <w:bookmarkStart w:id="0" w:name="_GoBack"/>
+            <w:bookmarkEnd w:id="0"/>
             <w:r>
               <w:t>Ижевск 2015</w:t>
             </w:r>
@@ -239,20 +244,1057 @@
         </w:tc>
       </w:tr>
     </w:tbl>
-    <w:p/>
+    <w:sdt>
+      <w:sdtPr>
+        <w:id w:val="-469985500"/>
+        <w:docPartObj>
+          <w:docPartGallery w:val="Table of Contents"/>
+          <w:docPartUnique/>
+        </w:docPartObj>
+      </w:sdtPr>
+      <w:sdtEndPr>
+        <w:rPr>
+          <w:b/>
+          <w:bCs/>
+        </w:rPr>
+      </w:sdtEndPr>
+      <w:sdtContent>
+        <w:p>
+          <w:pPr>
+            <w:pStyle w:val="a4"/>
+            <w:ind w:firstLine="851"/>
+          </w:pPr>
+          <w:r>
+            <w:t>СОДЕРЖАНИЕ</w:t>
+          </w:r>
+        </w:p>
+        <w:p>
+          <w:pPr>
+            <w:pStyle w:val="11"/>
+            <w:tabs>
+              <w:tab w:val="right" w:leader="dot" w:pos="9345"/>
+            </w:tabs>
+            <w:rPr>
+              <w:rFonts w:asciiTheme="minorHAnsi" w:eastAsiaTheme="minorEastAsia" w:hAnsiTheme="minorHAnsi"/>
+              <w:noProof/>
+              <w:sz w:val="22"/>
+              <w:lang w:eastAsia="ru-RU"/>
+            </w:rPr>
+          </w:pPr>
+          <w:r>
+            <w:fldChar w:fldCharType="begin"/>
+          </w:r>
+          <w:r>
+            <w:instrText xml:space="preserve"> TOC \o "1-3" \h \z \u </w:instrText>
+          </w:r>
+          <w:r>
+            <w:fldChar w:fldCharType="separate"/>
+          </w:r>
+          <w:hyperlink w:anchor="_Toc438036620" w:history="1">
+            <w:r>
+              <w:rPr>
+                <w:rStyle w:val="a7"/>
+                <w:noProof/>
+                <w14:scene3d>
+                  <w14:camera w14:prst="orthographicFront"/>
+                  <w14:lightRig w14:rig="threePt" w14:dir="t">
+                    <w14:rot w14:lat="0" w14:lon="0" w14:rev="0"/>
+                  </w14:lightRig>
+                </w14:scene3d>
+              </w:rPr>
+              <w:t>1.</w:t>
+            </w:r>
+            <w:r>
+              <w:rPr>
+                <w:rStyle w:val="a7"/>
+                <w:noProof/>
+              </w:rPr>
+              <w:t xml:space="preserve"> ОКОНЧАТЕЛЬНЫЕ ТРЕБОВАНИЯ</w:t>
+            </w:r>
+            <w:r>
+              <w:rPr>
+                <w:noProof/>
+                <w:webHidden/>
+              </w:rPr>
+              <w:tab/>
+            </w:r>
+            <w:r>
+              <w:rPr>
+                <w:noProof/>
+                <w:webHidden/>
+              </w:rPr>
+              <w:fldChar w:fldCharType="begin"/>
+            </w:r>
+            <w:r>
+              <w:rPr>
+                <w:noProof/>
+                <w:webHidden/>
+              </w:rPr>
+              <w:instrText xml:space="preserve"> PAGEREF _Toc438036620 \h </w:instrText>
+            </w:r>
+            <w:r>
+              <w:rPr>
+                <w:noProof/>
+                <w:webHidden/>
+              </w:rPr>
+            </w:r>
+            <w:r>
+              <w:rPr>
+                <w:noProof/>
+                <w:webHidden/>
+              </w:rPr>
+              <w:fldChar w:fldCharType="separate"/>
+            </w:r>
+            <w:r>
+              <w:rPr>
+                <w:noProof/>
+                <w:webHidden/>
+              </w:rPr>
+              <w:t>3</w:t>
+            </w:r>
+            <w:r>
+              <w:rPr>
+                <w:noProof/>
+                <w:webHidden/>
+              </w:rPr>
+              <w:fldChar w:fldCharType="end"/>
+            </w:r>
+          </w:hyperlink>
+        </w:p>
+        <w:p>
+          <w:pPr>
+            <w:pStyle w:val="11"/>
+            <w:tabs>
+              <w:tab w:val="right" w:leader="dot" w:pos="9345"/>
+            </w:tabs>
+            <w:rPr>
+              <w:rFonts w:asciiTheme="minorHAnsi" w:eastAsiaTheme="minorEastAsia" w:hAnsiTheme="minorHAnsi"/>
+              <w:noProof/>
+              <w:sz w:val="22"/>
+              <w:lang w:eastAsia="ru-RU"/>
+            </w:rPr>
+          </w:pPr>
+          <w:hyperlink w:anchor="_Toc438036621" w:history="1">
+            <w:r>
+              <w:rPr>
+                <w:rStyle w:val="a7"/>
+                <w:noProof/>
+                <w14:scene3d>
+                  <w14:camera w14:prst="orthographicFront"/>
+                  <w14:lightRig w14:rig="threePt" w14:dir="t">
+                    <w14:rot w14:lat="0" w14:lon="0" w14:rev="0"/>
+                  </w14:lightRig>
+                </w14:scene3d>
+              </w:rPr>
+              <w:t>2.</w:t>
+            </w:r>
+            <w:r>
+              <w:rPr>
+                <w:rStyle w:val="a7"/>
+                <w:noProof/>
+              </w:rPr>
+              <w:t xml:space="preserve"> КЛАССЫ ПРОЕКТИРОВАНИЯ</w:t>
+            </w:r>
+            <w:r>
+              <w:rPr>
+                <w:noProof/>
+                <w:webHidden/>
+              </w:rPr>
+              <w:tab/>
+            </w:r>
+            <w:r>
+              <w:rPr>
+                <w:noProof/>
+                <w:webHidden/>
+              </w:rPr>
+              <w:fldChar w:fldCharType="begin"/>
+            </w:r>
+            <w:r>
+              <w:rPr>
+                <w:noProof/>
+                <w:webHidden/>
+              </w:rPr>
+              <w:instrText xml:space="preserve"> PAGEREF _Toc438036621 \h </w:instrText>
+            </w:r>
+            <w:r>
+              <w:rPr>
+                <w:noProof/>
+                <w:webHidden/>
+              </w:rPr>
+            </w:r>
+            <w:r>
+              <w:rPr>
+                <w:noProof/>
+                <w:webHidden/>
+              </w:rPr>
+              <w:fldChar w:fldCharType="separate"/>
+            </w:r>
+            <w:r>
+              <w:rPr>
+                <w:noProof/>
+                <w:webHidden/>
+              </w:rPr>
+              <w:t>5</w:t>
+            </w:r>
+            <w:r>
+              <w:rPr>
+                <w:noProof/>
+                <w:webHidden/>
+              </w:rPr>
+              <w:fldChar w:fldCharType="end"/>
+            </w:r>
+          </w:hyperlink>
+        </w:p>
+        <w:p>
+          <w:pPr>
+            <w:pStyle w:val="11"/>
+            <w:tabs>
+              <w:tab w:val="right" w:leader="dot" w:pos="9345"/>
+            </w:tabs>
+            <w:rPr>
+              <w:rFonts w:asciiTheme="minorHAnsi" w:eastAsiaTheme="minorEastAsia" w:hAnsiTheme="minorHAnsi"/>
+              <w:noProof/>
+              <w:sz w:val="22"/>
+              <w:lang w:eastAsia="ru-RU"/>
+            </w:rPr>
+          </w:pPr>
+          <w:hyperlink w:anchor="_Toc438036622" w:history="1">
+            <w:r>
+              <w:rPr>
+                <w:rStyle w:val="a7"/>
+                <w:noProof/>
+                <w14:scene3d>
+                  <w14:camera w14:prst="orthographicFront"/>
+                  <w14:lightRig w14:rig="threePt" w14:dir="t">
+                    <w14:rot w14:lat="0" w14:lon="0" w14:rev="0"/>
+                  </w14:lightRig>
+                </w14:scene3d>
+              </w:rPr>
+              <w:t>3.</w:t>
+            </w:r>
+            <w:r>
+              <w:rPr>
+                <w:rStyle w:val="a7"/>
+                <w:noProof/>
+              </w:rPr>
+              <w:t xml:space="preserve"> КЛАССЫ КОДИРОВАНИЯ</w:t>
+            </w:r>
+            <w:r>
+              <w:rPr>
+                <w:noProof/>
+                <w:webHidden/>
+              </w:rPr>
+              <w:tab/>
+            </w:r>
+            <w:r>
+              <w:rPr>
+                <w:noProof/>
+                <w:webHidden/>
+              </w:rPr>
+              <w:fldChar w:fldCharType="begin"/>
+            </w:r>
+            <w:r>
+              <w:rPr>
+                <w:noProof/>
+                <w:webHidden/>
+              </w:rPr>
+              <w:instrText xml:space="preserve"> PAGEREF _Toc438036622 \h </w:instrText>
+            </w:r>
+            <w:r>
+              <w:rPr>
+                <w:noProof/>
+                <w:webHidden/>
+              </w:rPr>
+            </w:r>
+            <w:r>
+              <w:rPr>
+                <w:noProof/>
+                <w:webHidden/>
+              </w:rPr>
+              <w:fldChar w:fldCharType="separate"/>
+            </w:r>
+            <w:r>
+              <w:rPr>
+                <w:noProof/>
+                <w:webHidden/>
+              </w:rPr>
+              <w:t>6</w:t>
+            </w:r>
+            <w:r>
+              <w:rPr>
+                <w:noProof/>
+                <w:webHidden/>
+              </w:rPr>
+              <w:fldChar w:fldCharType="end"/>
+            </w:r>
+          </w:hyperlink>
+        </w:p>
+        <w:p>
+          <w:pPr>
+            <w:pStyle w:val="11"/>
+            <w:tabs>
+              <w:tab w:val="right" w:leader="dot" w:pos="9345"/>
+            </w:tabs>
+            <w:rPr>
+              <w:rFonts w:asciiTheme="minorHAnsi" w:eastAsiaTheme="minorEastAsia" w:hAnsiTheme="minorHAnsi"/>
+              <w:noProof/>
+              <w:sz w:val="22"/>
+              <w:lang w:eastAsia="ru-RU"/>
+            </w:rPr>
+          </w:pPr>
+          <w:hyperlink w:anchor="_Toc438036623" w:history="1">
+            <w:r>
+              <w:rPr>
+                <w:rStyle w:val="a7"/>
+                <w:noProof/>
+                <w14:scene3d>
+                  <w14:camera w14:prst="orthographicFront"/>
+                  <w14:lightRig w14:rig="threePt" w14:dir="t">
+                    <w14:rot w14:lat="0" w14:lon="0" w14:rev="0"/>
+                  </w14:lightRig>
+                </w14:scene3d>
+              </w:rPr>
+              <w:t>4.</w:t>
+            </w:r>
+            <w:r>
+              <w:rPr>
+                <w:rStyle w:val="a7"/>
+                <w:noProof/>
+              </w:rPr>
+              <w:t xml:space="preserve"> ОПИСАНИЕ КЛАССОВ</w:t>
+            </w:r>
+            <w:r>
+              <w:rPr>
+                <w:noProof/>
+                <w:webHidden/>
+              </w:rPr>
+              <w:tab/>
+            </w:r>
+            <w:r>
+              <w:rPr>
+                <w:noProof/>
+                <w:webHidden/>
+              </w:rPr>
+              <w:fldChar w:fldCharType="begin"/>
+            </w:r>
+            <w:r>
+              <w:rPr>
+                <w:noProof/>
+                <w:webHidden/>
+              </w:rPr>
+              <w:instrText xml:space="preserve"> PAGEREF _Toc438036623 \h </w:instrText>
+            </w:r>
+            <w:r>
+              <w:rPr>
+                <w:noProof/>
+                <w:webHidden/>
+              </w:rPr>
+            </w:r>
+            <w:r>
+              <w:rPr>
+                <w:noProof/>
+                <w:webHidden/>
+              </w:rPr>
+              <w:fldChar w:fldCharType="separate"/>
+            </w:r>
+            <w:r>
+              <w:rPr>
+                <w:noProof/>
+                <w:webHidden/>
+              </w:rPr>
+              <w:t>7</w:t>
+            </w:r>
+            <w:r>
+              <w:rPr>
+                <w:noProof/>
+                <w:webHidden/>
+              </w:rPr>
+              <w:fldChar w:fldCharType="end"/>
+            </w:r>
+          </w:hyperlink>
+        </w:p>
+        <w:p>
+          <w:pPr>
+            <w:pStyle w:val="11"/>
+            <w:tabs>
+              <w:tab w:val="right" w:leader="dot" w:pos="9345"/>
+            </w:tabs>
+            <w:rPr>
+              <w:rFonts w:asciiTheme="minorHAnsi" w:eastAsiaTheme="minorEastAsia" w:hAnsiTheme="minorHAnsi"/>
+              <w:noProof/>
+              <w:sz w:val="22"/>
+              <w:lang w:eastAsia="ru-RU"/>
+            </w:rPr>
+          </w:pPr>
+          <w:hyperlink w:anchor="_Toc438036624" w:history="1">
+            <w:r>
+              <w:rPr>
+                <w:rStyle w:val="a7"/>
+                <w:noProof/>
+                <w14:scene3d>
+                  <w14:camera w14:prst="orthographicFront"/>
+                  <w14:lightRig w14:rig="threePt" w14:dir="t">
+                    <w14:rot w14:lat="0" w14:lon="0" w14:rev="0"/>
+                  </w14:lightRig>
+                </w14:scene3d>
+              </w:rPr>
+              <w:t>5.</w:t>
+            </w:r>
+            <w:r>
+              <w:rPr>
+                <w:rStyle w:val="a7"/>
+                <w:rFonts w:eastAsia="Times New Roman"/>
+                <w:noProof/>
+              </w:rPr>
+              <w:t xml:space="preserve"> СООТВЕТСТВИЕ ПОДСИСТЕМ И КЛАССОВ</w:t>
+            </w:r>
+            <w:r>
+              <w:rPr>
+                <w:noProof/>
+                <w:webHidden/>
+              </w:rPr>
+              <w:tab/>
+            </w:r>
+            <w:r>
+              <w:rPr>
+                <w:noProof/>
+                <w:webHidden/>
+              </w:rPr>
+              <w:fldChar w:fldCharType="begin"/>
+            </w:r>
+            <w:r>
+              <w:rPr>
+                <w:noProof/>
+                <w:webHidden/>
+              </w:rPr>
+              <w:instrText xml:space="preserve"> PAGEREF _Toc438036624 \h </w:instrText>
+            </w:r>
+            <w:r>
+              <w:rPr>
+                <w:noProof/>
+                <w:webHidden/>
+              </w:rPr>
+            </w:r>
+            <w:r>
+              <w:rPr>
+                <w:noProof/>
+                <w:webHidden/>
+              </w:rPr>
+              <w:fldChar w:fldCharType="separate"/>
+            </w:r>
+            <w:r>
+              <w:rPr>
+                <w:noProof/>
+                <w:webHidden/>
+              </w:rPr>
+              <w:t>7</w:t>
+            </w:r>
+            <w:r>
+              <w:rPr>
+                <w:noProof/>
+                <w:webHidden/>
+              </w:rPr>
+              <w:fldChar w:fldCharType="end"/>
+            </w:r>
+          </w:hyperlink>
+        </w:p>
+        <w:p>
+          <w:pPr>
+            <w:pStyle w:val="11"/>
+            <w:tabs>
+              <w:tab w:val="right" w:leader="dot" w:pos="9345"/>
+            </w:tabs>
+            <w:rPr>
+              <w:rFonts w:asciiTheme="minorHAnsi" w:eastAsiaTheme="minorEastAsia" w:hAnsiTheme="minorHAnsi"/>
+              <w:noProof/>
+              <w:sz w:val="22"/>
+              <w:lang w:eastAsia="ru-RU"/>
+            </w:rPr>
+          </w:pPr>
+          <w:hyperlink w:anchor="_Toc438036625" w:history="1">
+            <w:r>
+              <w:rPr>
+                <w:rStyle w:val="a7"/>
+                <w:noProof/>
+                <w14:scene3d>
+                  <w14:camera w14:prst="orthographicFront"/>
+                  <w14:lightRig w14:rig="threePt" w14:dir="t">
+                    <w14:rot w14:lat="0" w14:lon="0" w14:rev="0"/>
+                  </w14:lightRig>
+                </w14:scene3d>
+              </w:rPr>
+              <w:t>6.</w:t>
+            </w:r>
+            <w:r>
+              <w:rPr>
+                <w:rStyle w:val="a7"/>
+                <w:noProof/>
+              </w:rPr>
+              <w:t xml:space="preserve"> ИСХОДНЫЙ КОД</w:t>
+            </w:r>
+            <w:r>
+              <w:rPr>
+                <w:noProof/>
+                <w:webHidden/>
+              </w:rPr>
+              <w:tab/>
+            </w:r>
+            <w:r>
+              <w:rPr>
+                <w:noProof/>
+                <w:webHidden/>
+              </w:rPr>
+              <w:fldChar w:fldCharType="begin"/>
+            </w:r>
+            <w:r>
+              <w:rPr>
+                <w:noProof/>
+                <w:webHidden/>
+              </w:rPr>
+              <w:instrText xml:space="preserve"> PAGEREF _Toc438036625 \h </w:instrText>
+            </w:r>
+            <w:r>
+              <w:rPr>
+                <w:noProof/>
+                <w:webHidden/>
+              </w:rPr>
+            </w:r>
+            <w:r>
+              <w:rPr>
+                <w:noProof/>
+                <w:webHidden/>
+              </w:rPr>
+              <w:fldChar w:fldCharType="separate"/>
+            </w:r>
+            <w:r>
+              <w:rPr>
+                <w:noProof/>
+                <w:webHidden/>
+              </w:rPr>
+              <w:t>7</w:t>
+            </w:r>
+            <w:r>
+              <w:rPr>
+                <w:noProof/>
+                <w:webHidden/>
+              </w:rPr>
+              <w:fldChar w:fldCharType="end"/>
+            </w:r>
+          </w:hyperlink>
+        </w:p>
+        <w:p>
+          <w:pPr>
+            <w:ind w:firstLine="0"/>
+          </w:pPr>
+          <w:r>
+            <w:rPr>
+              <w:b/>
+              <w:bCs/>
+            </w:rPr>
+            <w:fldChar w:fldCharType="end"/>
+          </w:r>
+        </w:p>
+      </w:sdtContent>
+    </w:sdt>
     <w:p>
-      <w:r>
-        <w:t>Описание классов</w:t>
+      <w:pPr>
+        <w:spacing w:after="160" w:line="259" w:lineRule="auto"/>
+        <w:ind w:firstLine="0"/>
+        <w:contextualSpacing w:val="0"/>
+        <w:jc w:val="left"/>
+        <w:rPr>
+          <w:rFonts w:eastAsiaTheme="majorEastAsia" w:cstheme="majorBidi"/>
+          <w:color w:val="000000" w:themeColor="text1"/>
+          <w:szCs w:val="32"/>
+        </w:rPr>
+      </w:pPr>
+      <w:r>
+        <w:br w:type="page"/>
       </w:r>
     </w:p>
     <w:p>
       <w:pPr>
+        <w:pStyle w:val="1"/>
+      </w:pPr>
+      <w:bookmarkStart w:id="1" w:name="_Toc438036620"/>
+      <w:r>
+        <w:lastRenderedPageBreak/>
+        <w:t>ОКОНЧАТЕЛЬНЫЕ ТРЕБОВАНИЯ</w:t>
+      </w:r>
+      <w:bookmarkEnd w:id="1"/>
+    </w:p>
+    <w:p>
+      <w:pPr>
+        <w:pStyle w:val="a3"/>
         <w:numPr>
           <w:ilvl w:val="0"/>
-          <w:numId w:val="2"/>
+          <w:numId w:val="34"/>
+        </w:numPr>
+      </w:pPr>
+      <w:r>
+        <w:t>Воспроизведение звуковой записи в заданное время</w:t>
+      </w:r>
+      <w:r>
+        <w:t>;</w:t>
+      </w:r>
+    </w:p>
+    <w:p>
+      <w:pPr>
+        <w:pStyle w:val="a3"/>
+        <w:numPr>
+          <w:ilvl w:val="0"/>
+          <w:numId w:val="34"/>
+        </w:numPr>
+      </w:pPr>
+      <w:r>
+        <w:t>Подключение датчиков пожара и дыма</w:t>
+      </w:r>
+      <w:r>
+        <w:t>:</w:t>
+      </w:r>
+    </w:p>
+    <w:p>
+      <w:pPr>
+        <w:pStyle w:val="a3"/>
+        <w:numPr>
+          <w:ilvl w:val="1"/>
+          <w:numId w:val="34"/>
+        </w:numPr>
+      </w:pPr>
+      <w:r>
+        <w:t>подключение через порт</w:t>
+      </w:r>
+      <w:r>
+        <w:rPr>
+          <w:lang w:val="en-US"/>
+        </w:rPr>
+        <w:t>;</w:t>
+      </w:r>
+    </w:p>
+    <w:p>
+      <w:pPr>
+        <w:pStyle w:val="a3"/>
+        <w:numPr>
+          <w:ilvl w:val="1"/>
+          <w:numId w:val="34"/>
+        </w:numPr>
+      </w:pPr>
+      <w:r>
+        <w:t>воспроизведение стандартной аудиозаписи при срабатывании датчиков</w:t>
+      </w:r>
+      <w:r>
+        <w:t>;</w:t>
+      </w:r>
+    </w:p>
+    <w:p>
+      <w:pPr>
+        <w:pStyle w:val="a3"/>
+        <w:numPr>
+          <w:ilvl w:val="0"/>
+          <w:numId w:val="34"/>
+        </w:numPr>
+      </w:pPr>
+      <w:r>
+        <w:t>Веб-интерфейс</w:t>
+      </w:r>
+      <w:r>
+        <w:rPr>
+          <w:lang w:val="en-US"/>
+        </w:rPr>
+        <w:t>:</w:t>
+      </w:r>
+    </w:p>
+    <w:p>
+      <w:pPr>
+        <w:pStyle w:val="a3"/>
+        <w:numPr>
+          <w:ilvl w:val="1"/>
+          <w:numId w:val="34"/>
+        </w:numPr>
+      </w:pPr>
+      <w:r>
+        <w:t>управление оповещениями</w:t>
+      </w:r>
+      <w:r>
+        <w:rPr>
+          <w:lang w:val="en-US"/>
+        </w:rPr>
+        <w:t>:</w:t>
+      </w:r>
+    </w:p>
+    <w:p>
+      <w:pPr>
+        <w:pStyle w:val="a3"/>
+        <w:numPr>
+          <w:ilvl w:val="2"/>
+          <w:numId w:val="34"/>
+        </w:numPr>
+      </w:pPr>
+      <w:r>
+        <w:t>таблица оповещений на главной странице</w:t>
+      </w:r>
+      <w:r>
+        <w:t xml:space="preserve"> (</w:t>
+      </w:r>
+      <w:r>
+        <w:t>название, время, кнопка «Изменить»)</w:t>
+      </w:r>
+      <w:r>
+        <w:t>;</w:t>
+      </w:r>
+    </w:p>
+    <w:p>
+      <w:pPr>
+        <w:pStyle w:val="a3"/>
+        <w:numPr>
+          <w:ilvl w:val="2"/>
+          <w:numId w:val="34"/>
+        </w:numPr>
+      </w:pPr>
+      <w:r>
+        <w:t>добавление оповещения (название оповещения, время воспроизведения, аудиозапись) по кнопке на главной странице;</w:t>
+      </w:r>
+    </w:p>
+    <w:p>
+      <w:pPr>
+        <w:pStyle w:val="a3"/>
+        <w:numPr>
+          <w:ilvl w:val="3"/>
+          <w:numId w:val="34"/>
+        </w:numPr>
+      </w:pPr>
+      <w:r>
+        <w:t xml:space="preserve">нельзя добавлять оповещение, если </w:t>
+      </w:r>
+      <w:r>
+        <w:t>в это время будет воспроизводиться другое</w:t>
+      </w:r>
+      <w:r>
+        <w:t>;</w:t>
+      </w:r>
+    </w:p>
+    <w:p>
+      <w:pPr>
+        <w:pStyle w:val="a3"/>
+        <w:numPr>
+          <w:ilvl w:val="2"/>
+          <w:numId w:val="34"/>
+        </w:numPr>
+      </w:pPr>
+      <w:r>
+        <w:t>изменение оповещения:</w:t>
+      </w:r>
+    </w:p>
+    <w:p>
+      <w:pPr>
+        <w:pStyle w:val="a3"/>
+        <w:numPr>
+          <w:ilvl w:val="3"/>
+          <w:numId w:val="34"/>
+        </w:numPr>
+      </w:pPr>
+      <w:r>
+        <w:t>переход на страницу изменения по кнопке рядом с соответствующим оповещением в таблице на главной странице</w:t>
+      </w:r>
+      <w:r>
+        <w:t>;</w:t>
+      </w:r>
+    </w:p>
+    <w:p>
+      <w:pPr>
+        <w:pStyle w:val="a3"/>
+        <w:numPr>
+          <w:ilvl w:val="3"/>
+          <w:numId w:val="34"/>
+        </w:numPr>
+      </w:pPr>
+      <w:r>
+        <w:t>поля для изменения названия, времени и аудиозаписи оповещения</w:t>
+      </w:r>
+      <w:r>
+        <w:t>;</w:t>
+      </w:r>
+    </w:p>
+    <w:p>
+      <w:pPr>
+        <w:pStyle w:val="a3"/>
+        <w:numPr>
+          <w:ilvl w:val="3"/>
+          <w:numId w:val="34"/>
+        </w:numPr>
+      </w:pPr>
+      <w:r>
+        <w:t>сохранение оповещения по кнопке «Сохранить»</w:t>
+      </w:r>
+      <w:r>
+        <w:t>;</w:t>
+      </w:r>
+    </w:p>
+    <w:p>
+      <w:pPr>
+        <w:pStyle w:val="a3"/>
+        <w:numPr>
+          <w:ilvl w:val="2"/>
+          <w:numId w:val="34"/>
+        </w:numPr>
+      </w:pPr>
+      <w:r>
+        <w:t>удаление оповещения по кнопке «Удалить» на странице изменения;</w:t>
+      </w:r>
+    </w:p>
+    <w:p>
+      <w:pPr>
+        <w:pStyle w:val="a3"/>
+        <w:numPr>
+          <w:ilvl w:val="1"/>
+          <w:numId w:val="34"/>
+        </w:numPr>
+      </w:pPr>
+      <w:r>
+        <w:t>речевое оповещение</w:t>
+      </w:r>
+      <w:r>
+        <w:rPr>
+          <w:lang w:val="en-US"/>
+        </w:rPr>
+        <w:t>:</w:t>
+      </w:r>
+    </w:p>
+    <w:p>
+      <w:pPr>
+        <w:pStyle w:val="a3"/>
+        <w:numPr>
+          <w:ilvl w:val="2"/>
+          <w:numId w:val="34"/>
+        </w:numPr>
+      </w:pPr>
+      <w:r>
+        <w:t>запись речевого сообщения на устройство с микрофона</w:t>
+      </w:r>
+      <w:r>
+        <w:t>;</w:t>
+      </w:r>
+    </w:p>
+    <w:p>
+      <w:pPr>
+        <w:pStyle w:val="a3"/>
+        <w:numPr>
+          <w:ilvl w:val="2"/>
+          <w:numId w:val="34"/>
+        </w:numPr>
+      </w:pPr>
+      <w:r>
+        <w:t>начало записи и воспроизведения речевого оповещение по нажатию кнопки «Говорить»</w:t>
+      </w:r>
+      <w:r>
+        <w:t xml:space="preserve"> </w:t>
+      </w:r>
+      <w:r>
+        <w:t>на главной странице</w:t>
+      </w:r>
+      <w:r>
+        <w:t>;</w:t>
+      </w:r>
+    </w:p>
+    <w:p>
+      <w:pPr>
+        <w:pStyle w:val="a3"/>
+        <w:numPr>
+          <w:ilvl w:val="2"/>
+          <w:numId w:val="34"/>
+        </w:numPr>
+      </w:pPr>
+      <w:r>
+        <w:t>конец записи и воспроизведения речевого оповещения по нажатию кнопки «Стоп» на главной странице</w:t>
+      </w:r>
+      <w:r>
+        <w:t>;</w:t>
+      </w:r>
+    </w:p>
+    <w:p>
+      <w:pPr>
+        <w:pStyle w:val="a3"/>
+        <w:numPr>
+          <w:ilvl w:val="1"/>
+          <w:numId w:val="34"/>
+        </w:numPr>
+      </w:pPr>
+      <w:r>
+        <w:t xml:space="preserve">загрузка аудиозаписей на устройство из файла; </w:t>
+      </w:r>
+    </w:p>
+    <w:p>
+      <w:pPr>
+        <w:pStyle w:val="a3"/>
+        <w:numPr>
+          <w:ilvl w:val="2"/>
+          <w:numId w:val="34"/>
+        </w:numPr>
+      </w:pPr>
+      <w:r>
+        <w:lastRenderedPageBreak/>
+        <w:t>ограничение на объем хранимых аудиозаписей 1Гб</w:t>
+      </w:r>
+      <w:r>
+        <w:t>;</w:t>
+      </w:r>
+    </w:p>
+    <w:p>
+      <w:pPr>
+        <w:pStyle w:val="a3"/>
+        <w:numPr>
+          <w:ilvl w:val="1"/>
+          <w:numId w:val="34"/>
+        </w:numPr>
+      </w:pPr>
+      <w:r>
+        <w:t>доступ по паролю</w:t>
+      </w:r>
+      <w:r>
+        <w:rPr>
+          <w:lang w:val="en-US"/>
+        </w:rPr>
+        <w:t>:</w:t>
+      </w:r>
+    </w:p>
+    <w:p>
+      <w:pPr>
+        <w:pStyle w:val="a3"/>
+        <w:numPr>
+          <w:ilvl w:val="2"/>
+          <w:numId w:val="34"/>
+        </w:numPr>
+      </w:pPr>
+      <w:r>
+        <w:t>запрос пароля при входе в систему</w:t>
+      </w:r>
+      <w:r>
+        <w:t>.</w:t>
+      </w:r>
+      <w:r>
+        <w:t xml:space="preserve"> </w:t>
+      </w:r>
+    </w:p>
+    <w:p>
+      <w:pPr>
+        <w:spacing w:after="160" w:line="259" w:lineRule="auto"/>
+        <w:ind w:firstLine="0"/>
+        <w:contextualSpacing w:val="0"/>
+        <w:jc w:val="left"/>
+      </w:pPr>
+      <w:r>
+        <w:br w:type="page"/>
+      </w:r>
+    </w:p>
+    <w:p>
+      <w:pPr>
+        <w:pStyle w:val="1"/>
+      </w:pPr>
+      <w:bookmarkStart w:id="2" w:name="_Toc438036621"/>
+      <w:r>
+        <w:lastRenderedPageBreak/>
+        <w:t>КЛАССЫ ПРОЕКТИРОВАНИЯ</w:t>
+      </w:r>
+      <w:bookmarkEnd w:id="2"/>
+    </w:p>
+    <w:p>
+      <w:pPr>
+        <w:pStyle w:val="a4"/>
+        <w:jc w:val="center"/>
+      </w:pPr>
+      <w:r>
+        <w:object w:dxaOrig="11551" w:dyaOrig="9375" w14:anchorId="4AD3E9C3">
+          <v:shapetype id="_x0000_t75" coordsize="21600,21600" o:spt="75" o:preferrelative="t" path="m@4@5l@4@11@9@11@9@5xe" filled="f" stroked="f">
+            <v:stroke joinstyle="miter"/>
+            <v:formulas>
+              <v:f eqn="if lineDrawn pixelLineWidth 0"/>
+              <v:f eqn="sum @0 1 0"/>
+              <v:f eqn="sum 0 0 @1"/>
+              <v:f eqn="prod @2 1 2"/>
+              <v:f eqn="prod @3 21600 pixelWidth"/>
+              <v:f eqn="prod @3 21600 pixelHeight"/>
+              <v:f eqn="sum @0 0 1"/>
+              <v:f eqn="prod @6 1 2"/>
+              <v:f eqn="prod @7 21600 pixelWidth"/>
+              <v:f eqn="sum @8 21600 0"/>
+              <v:f eqn="prod @7 21600 pixelHeight"/>
+              <v:f eqn="sum @10 21600 0"/>
+            </v:formulas>
+            <v:path o:extrusionok="f" gradientshapeok="t" o:connecttype="rect"/>
+            <o:lock v:ext="edit" aspectratio="t"/>
+          </v:shapetype>
+          <v:shape id="_x0000_i1028" type="#_x0000_t75" style="width:465.75pt;height:378pt" o:ole="">
+            <v:imagedata r:id="rId6" o:title=""/>
+          </v:shape>
+          <o:OLEObject Type="Embed" ProgID="Visio.Drawing.11" ShapeID="_x0000_i1028" DrawAspect="Icon" ObjectID="_1511778576" r:id="rId7"/>
+        </w:object>
+      </w:r>
+    </w:p>
+    <w:p>
+      <w:pPr>
+        <w:spacing w:after="160" w:line="259" w:lineRule="auto"/>
+        <w:ind w:firstLine="0"/>
+        <w:contextualSpacing w:val="0"/>
+        <w:jc w:val="left"/>
+      </w:pPr>
+      <w:r>
+        <w:br w:type="page"/>
+      </w:r>
+    </w:p>
+    <w:p>
+      <w:pPr>
+        <w:pStyle w:val="1"/>
+      </w:pPr>
+      <w:bookmarkStart w:id="3" w:name="_Toc438036622"/>
+      <w:r>
+        <w:lastRenderedPageBreak/>
+        <w:t>КЛАССЫ КОДИРОВАНИЯ</w:t>
+      </w:r>
+      <w:bookmarkEnd w:id="3"/>
+    </w:p>
+    <w:p>
+      <w:pPr>
+        <w:pStyle w:val="a4"/>
+      </w:pPr>
+      <w:r>
+        <w:pict w14:anchorId="2B9661A9">
+          <v:shape id="_x0000_i1030" type="#_x0000_t75" style="width:467.25pt;height:454.5pt">
+            <v:imagedata r:id="rId8" o:title="uml_diagram"/>
+          </v:shape>
+        </w:pict>
+      </w:r>
+    </w:p>
+    <w:p>
+      <w:pPr>
+        <w:spacing w:after="160" w:line="259" w:lineRule="auto"/>
+        <w:ind w:firstLine="0"/>
+        <w:contextualSpacing w:val="0"/>
+        <w:jc w:val="left"/>
+      </w:pPr>
+      <w:r>
+        <w:br w:type="page"/>
+      </w:r>
+    </w:p>
+    <w:p>
+      <w:pPr>
+        <w:pStyle w:val="1"/>
+      </w:pPr>
+      <w:bookmarkStart w:id="4" w:name="_Toc438036623"/>
+      <w:r>
+        <w:lastRenderedPageBreak/>
+        <w:t>ОПИСАНИЕ КЛАССОВ</w:t>
+      </w:r>
+      <w:bookmarkEnd w:id="4"/>
+    </w:p>
+    <w:p>
+      <w:pPr>
+        <w:pStyle w:val="a3"/>
+        <w:numPr>
+          <w:ilvl w:val="0"/>
+          <w:numId w:val="35"/>
         </w:numPr>
         <w:rPr>
-          <w:rFonts w:asciiTheme="minorHAnsi" w:eastAsiaTheme="minorEastAsia" w:hAnsiTheme="minorHAnsi"/>
+          <w:rFonts w:eastAsiaTheme="minorEastAsia"/>
           <w:szCs w:val="28"/>
         </w:rPr>
       </w:pPr>
@@ -267,19 +1309,20 @@
     </w:p>
     <w:p>
       <w:pPr>
+        <w:pStyle w:val="a3"/>
         <w:numPr>
           <w:ilvl w:val="0"/>
-          <w:numId w:val="2"/>
+          <w:numId w:val="35"/>
         </w:numPr>
         <w:rPr>
-          <w:rFonts w:asciiTheme="minorHAnsi" w:eastAsiaTheme="minorEastAsia" w:hAnsiTheme="minorHAnsi"/>
+          <w:rFonts w:eastAsiaTheme="minorEastAsia"/>
           <w:szCs w:val="28"/>
         </w:rPr>
       </w:pPr>
       <w:proofErr w:type="spellStart"/>
       <w:r>
         <w:rPr>
-          <w:rFonts w:eastAsia="Times New Roman" w:cs="Times New Roman"/>
+          <w:rFonts w:eastAsia="Times New Roman"/>
           <w:szCs w:val="28"/>
         </w:rPr>
         <w:t>BuzzerManager</w:t>
@@ -287,7 +1330,7 @@
       <w:proofErr w:type="spellEnd"/>
       <w:r>
         <w:rPr>
-          <w:rFonts w:eastAsia="Times New Roman" w:cs="Times New Roman"/>
+          <w:rFonts w:eastAsia="Times New Roman"/>
           <w:szCs w:val="28"/>
         </w:rPr>
         <w:t xml:space="preserve"> - стартовый класс (запускает систему автоматических оповещений);</w:t>
@@ -295,19 +1338,20 @@
     </w:p>
     <w:p>
       <w:pPr>
+        <w:pStyle w:val="a3"/>
         <w:numPr>
           <w:ilvl w:val="0"/>
-          <w:numId w:val="2"/>
+          <w:numId w:val="35"/>
         </w:numPr>
         <w:rPr>
-          <w:rFonts w:asciiTheme="minorHAnsi" w:eastAsiaTheme="minorEastAsia" w:hAnsiTheme="minorHAnsi"/>
+          <w:rFonts w:eastAsiaTheme="minorEastAsia"/>
           <w:szCs w:val="28"/>
         </w:rPr>
       </w:pPr>
       <w:proofErr w:type="spellStart"/>
       <w:r>
         <w:rPr>
-          <w:rFonts w:eastAsia="Times New Roman" w:cs="Times New Roman"/>
+          <w:rFonts w:eastAsia="Times New Roman"/>
           <w:szCs w:val="28"/>
         </w:rPr>
         <w:t>NotificationManager</w:t>
@@ -315,7 +1359,7 @@
       <w:proofErr w:type="spellEnd"/>
       <w:r>
         <w:rPr>
-          <w:rFonts w:eastAsia="Times New Roman" w:cs="Times New Roman"/>
+          <w:rFonts w:eastAsia="Times New Roman"/>
           <w:szCs w:val="28"/>
         </w:rPr>
         <w:t xml:space="preserve"> - класс, реализующий очередь оповещений;</w:t>
@@ -323,19 +1367,20 @@
     </w:p>
     <w:p>
       <w:pPr>
+        <w:pStyle w:val="a3"/>
         <w:numPr>
           <w:ilvl w:val="0"/>
-          <w:numId w:val="2"/>
+          <w:numId w:val="35"/>
         </w:numPr>
         <w:rPr>
-          <w:rFonts w:asciiTheme="minorHAnsi" w:eastAsiaTheme="minorEastAsia" w:hAnsiTheme="minorHAnsi"/>
+          <w:rFonts w:eastAsiaTheme="minorEastAsia"/>
           <w:szCs w:val="28"/>
         </w:rPr>
       </w:pPr>
       <w:proofErr w:type="spellStart"/>
       <w:r>
         <w:rPr>
-          <w:rFonts w:eastAsia="Times New Roman" w:cs="Times New Roman"/>
+          <w:rFonts w:eastAsia="Times New Roman"/>
           <w:szCs w:val="28"/>
         </w:rPr>
         <w:t>NotificationRepository</w:t>
@@ -343,7 +1388,7 @@
       <w:proofErr w:type="spellEnd"/>
       <w:r>
         <w:rPr>
-          <w:rFonts w:eastAsia="Times New Roman" w:cs="Times New Roman"/>
+          <w:rFonts w:eastAsia="Times New Roman"/>
           <w:szCs w:val="28"/>
         </w:rPr>
         <w:t xml:space="preserve"> - класс, предназначенный для взаимодействия с базой оповещений;</w:t>
@@ -351,19 +1396,20 @@
     </w:p>
     <w:p>
       <w:pPr>
+        <w:pStyle w:val="a3"/>
         <w:numPr>
           <w:ilvl w:val="0"/>
-          <w:numId w:val="2"/>
+          <w:numId w:val="35"/>
         </w:numPr>
         <w:rPr>
-          <w:rFonts w:asciiTheme="minorHAnsi" w:eastAsiaTheme="minorEastAsia" w:hAnsiTheme="minorHAnsi"/>
+          <w:rFonts w:eastAsiaTheme="minorEastAsia"/>
           <w:szCs w:val="28"/>
         </w:rPr>
       </w:pPr>
       <w:proofErr w:type="spellStart"/>
       <w:r>
         <w:rPr>
-          <w:rFonts w:eastAsia="Times New Roman" w:cs="Times New Roman"/>
+          <w:rFonts w:eastAsia="Times New Roman"/>
           <w:szCs w:val="28"/>
         </w:rPr>
         <w:t>SensorManager</w:t>
@@ -371,7 +1417,7 @@
       <w:proofErr w:type="spellEnd"/>
       <w:r>
         <w:rPr>
-          <w:rFonts w:eastAsia="Times New Roman" w:cs="Times New Roman"/>
+          <w:rFonts w:eastAsia="Times New Roman"/>
           <w:szCs w:val="28"/>
         </w:rPr>
         <w:t xml:space="preserve"> - класс, предназначенный для взаимодействия с внешними портами;</w:t>
@@ -379,19 +1425,20 @@
     </w:p>
     <w:p>
       <w:pPr>
+        <w:pStyle w:val="a3"/>
         <w:numPr>
           <w:ilvl w:val="0"/>
-          <w:numId w:val="2"/>
+          <w:numId w:val="35"/>
         </w:numPr>
         <w:rPr>
-          <w:rFonts w:asciiTheme="minorHAnsi" w:eastAsiaTheme="minorEastAsia" w:hAnsiTheme="minorHAnsi"/>
+          <w:rFonts w:eastAsiaTheme="minorEastAsia"/>
           <w:szCs w:val="28"/>
         </w:rPr>
       </w:pPr>
       <w:proofErr w:type="spellStart"/>
       <w:r>
         <w:rPr>
-          <w:rFonts w:eastAsia="Times New Roman" w:cs="Times New Roman"/>
+          <w:rFonts w:eastAsia="Times New Roman"/>
           <w:szCs w:val="28"/>
         </w:rPr>
         <w:t>WebInterface</w:t>
@@ -399,24 +1446,24 @@
       <w:proofErr w:type="spellEnd"/>
       <w:r>
         <w:rPr>
-          <w:rFonts w:eastAsia="Times New Roman" w:cs="Times New Roman"/>
+          <w:rFonts w:eastAsia="Times New Roman"/>
           <w:szCs w:val="28"/>
         </w:rPr>
         <w:t xml:space="preserve"> - класс, представляющий веб-интерфейс.</w:t>
       </w:r>
     </w:p>
-    <w:p/>
     <w:p>
       <w:pPr>
-        <w:jc w:val="center"/>
-      </w:pPr>
+        <w:pStyle w:val="1"/>
+      </w:pPr>
+      <w:bookmarkStart w:id="5" w:name="_Toc438036624"/>
       <w:r>
         <w:rPr>
-          <w:rFonts w:eastAsia="Times New Roman" w:cs="Times New Roman"/>
-          <w:szCs w:val="28"/>
+          <w:rFonts w:eastAsia="Times New Roman"/>
         </w:rPr>
-        <w:t>Соответствие подсистем и классов</w:t>
-      </w:r>
+        <w:t>СООТВЕТСТВИЕ ПОДСИСТЕМ И КЛАССОВ</w:t>
+      </w:r>
+      <w:bookmarkEnd w:id="5"/>
     </w:p>
     <w:p>
       <w:pPr>
@@ -426,7 +1473,7 @@
         </w:numPr>
         <w:jc w:val="left"/>
         <w:rPr>
-          <w:rFonts w:asciiTheme="minorHAnsi" w:eastAsiaTheme="minorEastAsia" w:hAnsiTheme="minorHAnsi"/>
+          <w:rFonts w:eastAsiaTheme="minorEastAsia" w:cs="Times New Roman"/>
           <w:szCs w:val="28"/>
         </w:rPr>
       </w:pPr>
@@ -459,7 +1506,7 @@
         </w:numPr>
         <w:jc w:val="left"/>
         <w:rPr>
-          <w:rFonts w:asciiTheme="minorHAnsi" w:eastAsiaTheme="minorEastAsia" w:hAnsiTheme="minorHAnsi"/>
+          <w:rFonts w:eastAsiaTheme="minorEastAsia" w:cs="Times New Roman"/>
           <w:szCs w:val="28"/>
         </w:rPr>
       </w:pPr>
@@ -495,7 +1542,7 @@
         </w:numPr>
         <w:jc w:val="left"/>
         <w:rPr>
-          <w:rFonts w:asciiTheme="minorHAnsi" w:eastAsiaTheme="minorEastAsia" w:hAnsiTheme="minorHAnsi"/>
+          <w:rFonts w:eastAsiaTheme="minorEastAsia" w:cs="Times New Roman"/>
           <w:szCs w:val="28"/>
         </w:rPr>
       </w:pPr>
@@ -531,7 +1578,7 @@
         </w:numPr>
         <w:jc w:val="left"/>
         <w:rPr>
-          <w:rFonts w:asciiTheme="minorHAnsi" w:eastAsiaTheme="minorEastAsia" w:hAnsiTheme="minorHAnsi"/>
+          <w:rFonts w:eastAsiaTheme="minorEastAsia" w:cs="Times New Roman"/>
           <w:szCs w:val="28"/>
         </w:rPr>
       </w:pPr>
@@ -567,7 +1614,7 @@
         </w:numPr>
         <w:jc w:val="left"/>
         <w:rPr>
-          <w:rFonts w:asciiTheme="minorHAnsi" w:eastAsiaTheme="minorEastAsia" w:hAnsiTheme="minorHAnsi"/>
+          <w:rFonts w:eastAsiaTheme="minorEastAsia" w:cs="Times New Roman"/>
           <w:szCs w:val="28"/>
         </w:rPr>
       </w:pPr>
@@ -603,7 +1650,7 @@
         </w:numPr>
         <w:jc w:val="left"/>
         <w:rPr>
-          <w:rFonts w:asciiTheme="minorHAnsi" w:eastAsiaTheme="minorEastAsia" w:hAnsiTheme="minorHAnsi"/>
+          <w:rFonts w:eastAsiaTheme="minorEastAsia" w:cs="Times New Roman"/>
           <w:szCs w:val="28"/>
         </w:rPr>
       </w:pPr>
@@ -628,16 +1675,7 @@
           <w:rFonts w:eastAsia="Times New Roman" w:cs="Times New Roman"/>
           <w:szCs w:val="28"/>
         </w:rPr>
-        <w:t xml:space="preserve"> - </w:t>
-      </w:r>
-      <w:bookmarkStart w:id="0" w:name="_GoBack"/>
-      <w:bookmarkEnd w:id="0"/>
-      <w:r>
-        <w:rPr>
-          <w:rFonts w:eastAsia="Times New Roman" w:cs="Times New Roman"/>
-          <w:szCs w:val="28"/>
-        </w:rPr>
-        <w:t xml:space="preserve">класс </w:t>
+        <w:t xml:space="preserve"> - класс </w:t>
       </w:r>
       <w:proofErr w:type="spellStart"/>
       <w:r>
@@ -654,6 +1692,38 @@
           <w:szCs w:val="28"/>
         </w:rPr>
         <w:t>.</w:t>
+      </w:r>
+    </w:p>
+    <w:p>
+      <w:pPr>
+        <w:pStyle w:val="1"/>
+        <w:rPr>
+          <w:rFonts w:eastAsiaTheme="minorEastAsia"/>
+        </w:rPr>
+      </w:pPr>
+      <w:bookmarkStart w:id="6" w:name="_Toc438036625"/>
+      <w:r>
+        <w:rPr>
+          <w:rFonts w:eastAsiaTheme="minorEastAsia"/>
+        </w:rPr>
+        <w:t>ИСХОДНЫЙ КОД</w:t>
+      </w:r>
+      <w:bookmarkEnd w:id="6"/>
+    </w:p>
+    <w:p>
+      <w:r>
+        <w:rPr>
+          <w:rFonts w:eastAsia="Times New Roman" w:cs="Times New Roman"/>
+          <w:szCs w:val="28"/>
+        </w:rPr>
+        <w:t xml:space="preserve">Исходный код системы располагается в репозитории по адресу </w:t>
+      </w:r>
+      <w:r>
+        <w:rPr>
+          <w:rFonts w:eastAsia="Times New Roman" w:cs="Times New Roman"/>
+          <w:szCs w:val="28"/>
+        </w:rPr>
+        <w:t>https://goo.gl/npFeml</w:t>
       </w:r>
     </w:p>
     <w:sectPr>
@@ -1188,14 +2258,15 @@
   <w:abstractNum w:abstractNumId="5" w15:restartNumberingAfterBreak="0">
     <w:nsid w:val="0E796C24"/>
     <w:multiLevelType w:val="hybridMultilevel"/>
-    <w:tmpl w:val="B1E653FC"/>
-    <w:lvl w:ilvl="0" w:tplc="5874D946">
+    <w:tmpl w:val="C2B2A73C"/>
+    <w:lvl w:ilvl="0" w:tplc="ED64A552">
       <w:start w:val="1"/>
       <w:numFmt w:val="decimal"/>
+      <w:suff w:val="space"/>
       <w:lvlText w:val="%1."/>
       <w:lvlJc w:val="left"/>
       <w:pPr>
-        <w:ind w:left="720" w:hanging="360"/>
+        <w:ind w:left="0" w:firstLine="851"/>
       </w:pPr>
       <w:rPr>
         <w:rFonts w:ascii="Times New Roman" w:hAnsi="Times New Roman" w:cs="Times New Roman" w:hint="default"/>
@@ -2316,6 +3387,124 @@
     </w:lvl>
   </w:abstractNum>
   <w:abstractNum w:abstractNumId="15" w15:restartNumberingAfterBreak="0">
+    <w:nsid w:val="399F5872"/>
+    <w:multiLevelType w:val="multilevel"/>
+    <w:tmpl w:val="26E234DE"/>
+    <w:lvl w:ilvl="0">
+      <w:start w:val="1"/>
+      <w:numFmt w:val="decimal"/>
+      <w:suff w:val="space"/>
+      <w:lvlText w:val="%1."/>
+      <w:lvlJc w:val="left"/>
+      <w:pPr>
+        <w:ind w:left="0" w:firstLine="851"/>
+      </w:pPr>
+      <w:rPr>
+        <w:rFonts w:hint="default"/>
+      </w:rPr>
+    </w:lvl>
+    <w:lvl w:ilvl="1">
+      <w:start w:val="1"/>
+      <w:numFmt w:val="decimal"/>
+      <w:suff w:val="space"/>
+      <w:lvlText w:val="%1.%2."/>
+      <w:lvlJc w:val="left"/>
+      <w:pPr>
+        <w:ind w:left="284" w:firstLine="850"/>
+      </w:pPr>
+      <w:rPr>
+        <w:rFonts w:hint="default"/>
+      </w:rPr>
+    </w:lvl>
+    <w:lvl w:ilvl="2">
+      <w:start w:val="1"/>
+      <w:numFmt w:val="decimal"/>
+      <w:suff w:val="space"/>
+      <w:lvlText w:val="%1.%2.%3."/>
+      <w:lvlJc w:val="left"/>
+      <w:pPr>
+        <w:ind w:left="567" w:firstLine="851"/>
+      </w:pPr>
+      <w:rPr>
+        <w:rFonts w:hint="default"/>
+      </w:rPr>
+    </w:lvl>
+    <w:lvl w:ilvl="3">
+      <w:start w:val="1"/>
+      <w:numFmt w:val="decimal"/>
+      <w:suff w:val="space"/>
+      <w:lvlText w:val="%1.%2.%3.%4."/>
+      <w:lvlJc w:val="left"/>
+      <w:pPr>
+        <w:ind w:left="851" w:firstLine="850"/>
+      </w:pPr>
+      <w:rPr>
+        <w:rFonts w:hint="default"/>
+      </w:rPr>
+    </w:lvl>
+    <w:lvl w:ilvl="4">
+      <w:start w:val="1"/>
+      <w:numFmt w:val="decimal"/>
+      <w:suff w:val="space"/>
+      <w:lvlText w:val="%1.%2.%3.%4.%5."/>
+      <w:lvlJc w:val="left"/>
+      <w:pPr>
+        <w:ind w:left="1134" w:firstLine="2"/>
+      </w:pPr>
+      <w:rPr>
+        <w:rFonts w:hint="default"/>
+      </w:rPr>
+    </w:lvl>
+    <w:lvl w:ilvl="5">
+      <w:start w:val="1"/>
+      <w:numFmt w:val="decimal"/>
+      <w:lvlText w:val="%1.%2.%3.%4.%5.%6."/>
+      <w:lvlJc w:val="left"/>
+      <w:pPr>
+        <w:ind w:left="2271" w:hanging="851"/>
+      </w:pPr>
+      <w:rPr>
+        <w:rFonts w:hint="default"/>
+      </w:rPr>
+    </w:lvl>
+    <w:lvl w:ilvl="6">
+      <w:start w:val="1"/>
+      <w:numFmt w:val="decimal"/>
+      <w:lvlText w:val="%1.%2.%3.%4.%5.%6.%7."/>
+      <w:lvlJc w:val="left"/>
+      <w:pPr>
+        <w:ind w:left="2555" w:hanging="851"/>
+      </w:pPr>
+      <w:rPr>
+        <w:rFonts w:hint="default"/>
+      </w:rPr>
+    </w:lvl>
+    <w:lvl w:ilvl="7">
+      <w:start w:val="1"/>
+      <w:numFmt w:val="decimal"/>
+      <w:lvlText w:val="%1.%2.%3.%4.%5.%6.%7.%8."/>
+      <w:lvlJc w:val="left"/>
+      <w:pPr>
+        <w:ind w:left="2839" w:hanging="851"/>
+      </w:pPr>
+      <w:rPr>
+        <w:rFonts w:hint="default"/>
+      </w:rPr>
+    </w:lvl>
+    <w:lvl w:ilvl="8">
+      <w:start w:val="1"/>
+      <w:numFmt w:val="decimal"/>
+      <w:lvlText w:val="%1.%2.%3.%4.%5.%6.%7.%8.%9."/>
+      <w:lvlJc w:val="left"/>
+      <w:pPr>
+        <w:ind w:left="3123" w:hanging="851"/>
+      </w:pPr>
+      <w:rPr>
+        <w:rFonts w:hint="default"/>
+      </w:rPr>
+    </w:lvl>
+  </w:abstractNum>
+  <w:abstractNum w:abstractNumId="16" w15:restartNumberingAfterBreak="0">
     <w:nsid w:val="3DC73A9E"/>
     <w:multiLevelType w:val="hybridMultilevel"/>
     <w:tmpl w:val="54B8922A"/>
@@ -2404,7 +3593,7 @@
       </w:pPr>
     </w:lvl>
   </w:abstractNum>
-  <w:abstractNum w:abstractNumId="16" w15:restartNumberingAfterBreak="0">
+  <w:abstractNum w:abstractNumId="17" w15:restartNumberingAfterBreak="0">
     <w:nsid w:val="402C1DDF"/>
     <w:multiLevelType w:val="hybridMultilevel"/>
     <w:tmpl w:val="3872D3EC"/>
@@ -2517,7 +3706,7 @@
       </w:rPr>
     </w:lvl>
   </w:abstractNum>
-  <w:abstractNum w:abstractNumId="17" w15:restartNumberingAfterBreak="0">
+  <w:abstractNum w:abstractNumId="18" w15:restartNumberingAfterBreak="0">
     <w:nsid w:val="43E6222F"/>
     <w:multiLevelType w:val="hybridMultilevel"/>
     <w:tmpl w:val="39446998"/>
@@ -2630,7 +3819,7 @@
       </w:rPr>
     </w:lvl>
   </w:abstractNum>
-  <w:abstractNum w:abstractNumId="18" w15:restartNumberingAfterBreak="0">
+  <w:abstractNum w:abstractNumId="19" w15:restartNumberingAfterBreak="0">
     <w:nsid w:val="4F9430B1"/>
     <w:multiLevelType w:val="hybridMultilevel"/>
     <w:tmpl w:val="77DCBF4A"/>
@@ -2743,7 +3932,97 @@
       </w:rPr>
     </w:lvl>
   </w:abstractNum>
-  <w:abstractNum w:abstractNumId="19" w15:restartNumberingAfterBreak="0">
+  <w:abstractNum w:abstractNumId="20" w15:restartNumberingAfterBreak="0">
+    <w:nsid w:val="57621788"/>
+    <w:multiLevelType w:val="hybridMultilevel"/>
+    <w:tmpl w:val="3196D272"/>
+    <w:lvl w:ilvl="0" w:tplc="D58293D0">
+      <w:start w:val="1"/>
+      <w:numFmt w:val="decimal"/>
+      <w:suff w:val="space"/>
+      <w:lvlText w:val="%1."/>
+      <w:lvlJc w:val="left"/>
+      <w:pPr>
+        <w:ind w:left="0" w:firstLine="851"/>
+      </w:pPr>
+      <w:rPr>
+        <w:rFonts w:hint="default"/>
+      </w:rPr>
+    </w:lvl>
+    <w:lvl w:ilvl="1" w:tplc="04190019" w:tentative="1">
+      <w:start w:val="1"/>
+      <w:numFmt w:val="lowerLetter"/>
+      <w:lvlText w:val="%2."/>
+      <w:lvlJc w:val="left"/>
+      <w:pPr>
+        <w:ind w:left="2291" w:hanging="360"/>
+      </w:pPr>
+    </w:lvl>
+    <w:lvl w:ilvl="2" w:tplc="0419001B" w:tentative="1">
+      <w:start w:val="1"/>
+      <w:numFmt w:val="lowerRoman"/>
+      <w:lvlText w:val="%3."/>
+      <w:lvlJc w:val="right"/>
+      <w:pPr>
+        <w:ind w:left="3011" w:hanging="180"/>
+      </w:pPr>
+    </w:lvl>
+    <w:lvl w:ilvl="3" w:tplc="0419000F" w:tentative="1">
+      <w:start w:val="1"/>
+      <w:numFmt w:val="decimal"/>
+      <w:lvlText w:val="%4."/>
+      <w:lvlJc w:val="left"/>
+      <w:pPr>
+        <w:ind w:left="3731" w:hanging="360"/>
+      </w:pPr>
+    </w:lvl>
+    <w:lvl w:ilvl="4" w:tplc="04190019" w:tentative="1">
+      <w:start w:val="1"/>
+      <w:numFmt w:val="lowerLetter"/>
+      <w:lvlText w:val="%5."/>
+      <w:lvlJc w:val="left"/>
+      <w:pPr>
+        <w:ind w:left="4451" w:hanging="360"/>
+      </w:pPr>
+    </w:lvl>
+    <w:lvl w:ilvl="5" w:tplc="0419001B" w:tentative="1">
+      <w:start w:val="1"/>
+      <w:numFmt w:val="lowerRoman"/>
+      <w:lvlText w:val="%6."/>
+      <w:lvlJc w:val="right"/>
+      <w:pPr>
+        <w:ind w:left="5171" w:hanging="180"/>
+      </w:pPr>
+    </w:lvl>
+    <w:lvl w:ilvl="6" w:tplc="0419000F" w:tentative="1">
+      <w:start w:val="1"/>
+      <w:numFmt w:val="decimal"/>
+      <w:lvlText w:val="%7."/>
+      <w:lvlJc w:val="left"/>
+      <w:pPr>
+        <w:ind w:left="5891" w:hanging="360"/>
+      </w:pPr>
+    </w:lvl>
+    <w:lvl w:ilvl="7" w:tplc="04190019" w:tentative="1">
+      <w:start w:val="1"/>
+      <w:numFmt w:val="lowerLetter"/>
+      <w:lvlText w:val="%8."/>
+      <w:lvlJc w:val="left"/>
+      <w:pPr>
+        <w:ind w:left="6611" w:hanging="360"/>
+      </w:pPr>
+    </w:lvl>
+    <w:lvl w:ilvl="8" w:tplc="0419001B" w:tentative="1">
+      <w:start w:val="1"/>
+      <w:numFmt w:val="lowerRoman"/>
+      <w:lvlText w:val="%9."/>
+      <w:lvlJc w:val="right"/>
+      <w:pPr>
+        <w:ind w:left="7331" w:hanging="180"/>
+      </w:pPr>
+    </w:lvl>
+  </w:abstractNum>
+  <w:abstractNum w:abstractNumId="21" w15:restartNumberingAfterBreak="0">
     <w:nsid w:val="58D4000E"/>
     <w:multiLevelType w:val="hybridMultilevel"/>
     <w:tmpl w:val="6B1ED034"/>
@@ -2856,7 +4135,7 @@
       </w:rPr>
     </w:lvl>
   </w:abstractNum>
-  <w:abstractNum w:abstractNumId="20" w15:restartNumberingAfterBreak="0">
+  <w:abstractNum w:abstractNumId="22" w15:restartNumberingAfterBreak="0">
     <w:nsid w:val="6730637F"/>
     <w:multiLevelType w:val="hybridMultilevel"/>
     <w:tmpl w:val="98D2362C"/>
@@ -2969,7 +4248,7 @@
       </w:rPr>
     </w:lvl>
   </w:abstractNum>
-  <w:abstractNum w:abstractNumId="21" w15:restartNumberingAfterBreak="0">
+  <w:abstractNum w:abstractNumId="23" w15:restartNumberingAfterBreak="0">
     <w:nsid w:val="67420C5B"/>
     <w:multiLevelType w:val="hybridMultilevel"/>
     <w:tmpl w:val="5E682136"/>
@@ -3082,7 +4361,7 @@
       </w:rPr>
     </w:lvl>
   </w:abstractNum>
-  <w:abstractNum w:abstractNumId="22" w15:restartNumberingAfterBreak="0">
+  <w:abstractNum w:abstractNumId="24" w15:restartNumberingAfterBreak="0">
     <w:nsid w:val="6BA27DDA"/>
     <w:multiLevelType w:val="hybridMultilevel"/>
     <w:tmpl w:val="C3DC8B84"/>
@@ -3195,7 +4474,7 @@
       </w:rPr>
     </w:lvl>
   </w:abstractNum>
-  <w:abstractNum w:abstractNumId="23" w15:restartNumberingAfterBreak="0">
+  <w:abstractNum w:abstractNumId="25" w15:restartNumberingAfterBreak="0">
     <w:nsid w:val="6E6266B9"/>
     <w:multiLevelType w:val="hybridMultilevel"/>
     <w:tmpl w:val="1EDEAFC8"/>
@@ -3308,7 +4587,7 @@
       </w:rPr>
     </w:lvl>
   </w:abstractNum>
-  <w:abstractNum w:abstractNumId="24" w15:restartNumberingAfterBreak="0">
+  <w:abstractNum w:abstractNumId="26" w15:restartNumberingAfterBreak="0">
     <w:nsid w:val="71BD303E"/>
     <w:multiLevelType w:val="hybridMultilevel"/>
     <w:tmpl w:val="050E2416"/>
@@ -3421,7 +4700,7 @@
       </w:rPr>
     </w:lvl>
   </w:abstractNum>
-  <w:abstractNum w:abstractNumId="25" w15:restartNumberingAfterBreak="0">
+  <w:abstractNum w:abstractNumId="27" w15:restartNumberingAfterBreak="0">
     <w:nsid w:val="740824BB"/>
     <w:multiLevelType w:val="hybridMultilevel"/>
     <w:tmpl w:val="98CA18F6"/>
@@ -3534,7 +4813,7 @@
       </w:rPr>
     </w:lvl>
   </w:abstractNum>
-  <w:abstractNum w:abstractNumId="26" w15:restartNumberingAfterBreak="0">
+  <w:abstractNum w:abstractNumId="28" w15:restartNumberingAfterBreak="0">
     <w:nsid w:val="76377215"/>
     <w:multiLevelType w:val="hybridMultilevel"/>
     <w:tmpl w:val="A86CD6B0"/>
@@ -3647,7 +4926,7 @@
       </w:rPr>
     </w:lvl>
   </w:abstractNum>
-  <w:abstractNum w:abstractNumId="27" w15:restartNumberingAfterBreak="0">
+  <w:abstractNum w:abstractNumId="29" w15:restartNumberingAfterBreak="0">
     <w:nsid w:val="7B221B77"/>
     <w:multiLevelType w:val="hybridMultilevel"/>
     <w:tmpl w:val="A66896B6"/>
@@ -3760,7 +5039,7 @@
       </w:rPr>
     </w:lvl>
   </w:abstractNum>
-  <w:abstractNum w:abstractNumId="28" w15:restartNumberingAfterBreak="0">
+  <w:abstractNum w:abstractNumId="30" w15:restartNumberingAfterBreak="0">
     <w:nsid w:val="7E322A66"/>
     <w:multiLevelType w:val="multilevel"/>
     <w:tmpl w:val="4C386C62"/>
@@ -3878,7 +5157,7 @@
       </w:rPr>
     </w:lvl>
   </w:abstractNum>
-  <w:abstractNum w:abstractNumId="29" w15:restartNumberingAfterBreak="0">
+  <w:abstractNum w:abstractNumId="31" w15:restartNumberingAfterBreak="0">
     <w:nsid w:val="7F040C28"/>
     <w:multiLevelType w:val="hybridMultilevel"/>
     <w:tmpl w:val="CB24B2C2"/>
@@ -3972,19 +5251,19 @@
     <w:abstractNumId w:val="5"/>
   </w:num>
   <w:num w:numId="2">
-    <w:abstractNumId w:val="15"/>
+    <w:abstractNumId w:val="16"/>
   </w:num>
   <w:num w:numId="3">
     <w:abstractNumId w:val="14"/>
   </w:num>
   <w:num w:numId="4">
-    <w:abstractNumId w:val="19"/>
+    <w:abstractNumId w:val="21"/>
   </w:num>
   <w:num w:numId="5">
     <w:abstractNumId w:val="2"/>
   </w:num>
   <w:num w:numId="6">
-    <w:abstractNumId w:val="24"/>
+    <w:abstractNumId w:val="26"/>
   </w:num>
   <w:num w:numId="7">
     <w:abstractNumId w:val="12"/>
@@ -4026,13 +5305,13 @@
     <w:abstractNumId w:val="0"/>
   </w:num>
   <w:num w:numId="11">
-    <w:abstractNumId w:val="29"/>
+    <w:abstractNumId w:val="31"/>
   </w:num>
   <w:num w:numId="12">
     <w:abstractNumId w:val="3"/>
   </w:num>
   <w:num w:numId="13">
-    <w:abstractNumId w:val="28"/>
+    <w:abstractNumId w:val="30"/>
   </w:num>
   <w:num w:numId="14">
     <w:abstractNumId w:val="6"/>
@@ -4068,25 +5347,25 @@
     <w:abstractNumId w:val="9"/>
   </w:num>
   <w:num w:numId="16">
-    <w:abstractNumId w:val="21"/>
+    <w:abstractNumId w:val="23"/>
   </w:num>
   <w:num w:numId="17">
-    <w:abstractNumId w:val="17"/>
+    <w:abstractNumId w:val="18"/>
   </w:num>
   <w:num w:numId="18">
-    <w:abstractNumId w:val="22"/>
+    <w:abstractNumId w:val="24"/>
   </w:num>
   <w:num w:numId="19">
-    <w:abstractNumId w:val="16"/>
+    <w:abstractNumId w:val="17"/>
   </w:num>
   <w:num w:numId="20">
     <w:abstractNumId w:val="7"/>
   </w:num>
   <w:num w:numId="21">
-    <w:abstractNumId w:val="20"/>
+    <w:abstractNumId w:val="22"/>
   </w:num>
   <w:num w:numId="22">
-    <w:abstractNumId w:val="25"/>
+    <w:abstractNumId w:val="27"/>
   </w:num>
   <w:num w:numId="23">
     <w:abstractNumId w:val="13"/>
@@ -4095,19 +5374,19 @@
     <w:abstractNumId w:val="1"/>
   </w:num>
   <w:num w:numId="25">
-    <w:abstractNumId w:val="23"/>
+    <w:abstractNumId w:val="25"/>
   </w:num>
   <w:num w:numId="26">
-    <w:abstractNumId w:val="27"/>
+    <w:abstractNumId w:val="29"/>
   </w:num>
   <w:num w:numId="27">
     <w:abstractNumId w:val="10"/>
   </w:num>
   <w:num w:numId="28">
-    <w:abstractNumId w:val="18"/>
+    <w:abstractNumId w:val="19"/>
   </w:num>
   <w:num w:numId="29">
-    <w:abstractNumId w:val="26"/>
+    <w:abstractNumId w:val="28"/>
   </w:num>
   <w:num w:numId="30">
     <w:abstractNumId w:val="11"/>
@@ -4147,6 +5426,12 @@
   </w:num>
   <w:num w:numId="33">
     <w:abstractNumId w:val="8"/>
+  </w:num>
+  <w:num w:numId="34">
+    <w:abstractNumId w:val="15"/>
+  </w:num>
+  <w:num w:numId="35">
+    <w:abstractNumId w:val="20"/>
   </w:num>
 </w:numbering>
 </file>
@@ -4601,7 +5886,6 @@
   <w:style w:type="character" w:default="1" w:styleId="a0">
     <w:name w:val="Default Paragraph Font"/>
     <w:uiPriority w:val="1"/>
-    <w:semiHidden/>
     <w:unhideWhenUsed/>
   </w:style>
   <w:style w:type="table" w:default="1" w:styleId="a1">
@@ -5244,7 +6528,7 @@
 </file>
 
 <file path=customXml/itemProps1.xml><?xml version="1.0" encoding="utf-8"?>
-<ds:datastoreItem xmlns:ds="http://schemas.openxmlformats.org/officeDocument/2006/customXml" ds:itemID="{23E87B89-FDE4-4520-BC05-5F5FA80B64B4}">
+<ds:datastoreItem xmlns:ds="http://schemas.openxmlformats.org/officeDocument/2006/customXml" ds:itemID="{404C485E-E9D6-4D29-8852-521663C97DB1}">
   <ds:schemaRefs>
     <ds:schemaRef ds:uri="http://schemas.openxmlformats.org/officeDocument/2006/bibliography"/>
   </ds:schemaRefs>

</xml_diff>